<commit_message>
initial validation of print context finished, but need to be reviewed
</commit_message>
<xml_diff>
--- a/docx_templates/basic_pasport.docx
+++ b/docx_templates/basic_pasport.docx
@@ -425,58 +425,33 @@
         <w:rPr>
           <w:rFonts w:ascii="Times New Roman" w:hAnsi="Times New Roman" w:cs="Times New Roman"/>
         </w:rPr>
+        <w:t>}} {{</w:t>
+      </w:r>
+      <w:r>
+        <w:rPr>
+          <w:rFonts w:ascii="Times New Roman" w:hAnsi="Times New Roman" w:cs="Times New Roman"/>
+          <w:lang w:val="en-US"/>
+        </w:rPr>
+        <w:t>cost</w:t>
+      </w:r>
+      <w:r>
+        <w:rPr>
+          <w:rFonts w:ascii="Times New Roman" w:hAnsi="Times New Roman" w:cs="Times New Roman"/>
+        </w:rPr>
+        <w:t>_</w:t>
+      </w:r>
+      <w:r>
+        <w:rPr>
+          <w:rFonts w:ascii="Times New Roman" w:hAnsi="Times New Roman" w:cs="Times New Roman"/>
+          <w:lang w:val="en-US"/>
+        </w:rPr>
+        <w:t>text</w:t>
+      </w:r>
+      <w:r>
+        <w:rPr>
+          <w:rFonts w:ascii="Times New Roman" w:hAnsi="Times New Roman" w:cs="Times New Roman"/>
+        </w:rPr>
         <w:t>}}</w:t>
-      </w:r>
-      <w:r>
-        <w:rPr>
-          <w:rFonts w:ascii="Times New Roman" w:hAnsi="Times New Roman" w:cs="Times New Roman"/>
-        </w:rPr>
-        <w:t xml:space="preserve"> (</w:t>
-      </w:r>
-      <w:r>
-        <w:rPr>
-          <w:rFonts w:ascii="Times New Roman" w:hAnsi="Times New Roman" w:cs="Times New Roman"/>
-        </w:rPr>
-        <w:t>{{</w:t>
-      </w:r>
-      <w:r>
-        <w:rPr>
-          <w:rFonts w:ascii="Times New Roman" w:hAnsi="Times New Roman" w:cs="Times New Roman"/>
-          <w:lang w:val="en-US"/>
-        </w:rPr>
-        <w:t>cost</w:t>
-      </w:r>
-      <w:r>
-        <w:rPr>
-          <w:rFonts w:ascii="Times New Roman" w:hAnsi="Times New Roman" w:cs="Times New Roman"/>
-        </w:rPr>
-        <w:t>_</w:t>
-      </w:r>
-      <w:r>
-        <w:rPr>
-          <w:rFonts w:ascii="Times New Roman" w:hAnsi="Times New Roman" w:cs="Times New Roman"/>
-          <w:lang w:val="en-US"/>
-        </w:rPr>
-        <w:t>text</w:t>
-      </w:r>
-      <w:r>
-        <w:rPr>
-          <w:rFonts w:ascii="Times New Roman" w:hAnsi="Times New Roman" w:cs="Times New Roman"/>
-        </w:rPr>
-        <w:t>}}</w:t>
-      </w:r>
-      <w:r>
-        <w:rPr>
-          <w:rFonts w:ascii="Times New Roman" w:hAnsi="Times New Roman" w:cs="Times New Roman"/>
-        </w:rPr>
-        <w:t>)</w:t>
-      </w:r>
-      <w:r>
-        <w:rPr>
-          <w:rFonts w:ascii="Times New Roman" w:hAnsi="Times New Roman" w:cs="Times New Roman"/>
-          <w:lang w:val="kk-KZ"/>
-        </w:rPr>
-        <w:t xml:space="preserve"> Тенге</w:t>
       </w:r>
     </w:p>
     <w:p>
@@ -526,74 +501,47 @@
         <w:rPr>
           <w:rFonts w:ascii="Times New Roman" w:hAnsi="Times New Roman" w:cs="Times New Roman"/>
         </w:rPr>
+        <w:t>}} {{</w:t>
+      </w:r>
+      <w:r>
+        <w:rPr>
+          <w:rFonts w:ascii="Times New Roman" w:hAnsi="Times New Roman" w:cs="Times New Roman"/>
+          <w:lang w:val="en-US"/>
+        </w:rPr>
+        <w:t>required</w:t>
+      </w:r>
+      <w:r>
+        <w:rPr>
+          <w:rFonts w:ascii="Times New Roman" w:hAnsi="Times New Roman" w:cs="Times New Roman"/>
+        </w:rPr>
+        <w:t>_</w:t>
+      </w:r>
+      <w:r>
+        <w:rPr>
+          <w:rFonts w:ascii="Times New Roman" w:hAnsi="Times New Roman" w:cs="Times New Roman"/>
+          <w:lang w:val="en-US"/>
+        </w:rPr>
+        <w:t>funding</w:t>
+      </w:r>
+      <w:r>
+        <w:rPr>
+          <w:rFonts w:ascii="Times New Roman" w:hAnsi="Times New Roman" w:cs="Times New Roman"/>
+        </w:rPr>
+        <w:t>_</w:t>
+      </w:r>
+      <w:r>
+        <w:rPr>
+          <w:rFonts w:ascii="Times New Roman" w:hAnsi="Times New Roman" w:cs="Times New Roman"/>
+          <w:lang w:val="en-US"/>
+        </w:rPr>
+        <w:t>text</w:t>
+      </w:r>
+      <w:r>
+        <w:rPr>
+          <w:rFonts w:ascii="Times New Roman" w:hAnsi="Times New Roman" w:cs="Times New Roman"/>
+        </w:rPr>
         <w:t>}}</w:t>
       </w:r>
-      <w:r>
-        <w:rPr>
-          <w:rFonts w:ascii="Times New Roman" w:hAnsi="Times New Roman" w:cs="Times New Roman"/>
-        </w:rPr>
-        <w:t xml:space="preserve"> (</w:t>
-      </w:r>
-      <w:r>
-        <w:rPr>
-          <w:rFonts w:ascii="Times New Roman" w:hAnsi="Times New Roman" w:cs="Times New Roman"/>
-        </w:rPr>
-        <w:t>{{</w:t>
-      </w:r>
-      <w:r>
-        <w:rPr>
-          <w:rFonts w:ascii="Times New Roman" w:hAnsi="Times New Roman" w:cs="Times New Roman"/>
-          <w:lang w:val="en-US"/>
-        </w:rPr>
-        <w:t>required</w:t>
-      </w:r>
-      <w:r>
-        <w:rPr>
-          <w:rFonts w:ascii="Times New Roman" w:hAnsi="Times New Roman" w:cs="Times New Roman"/>
-        </w:rPr>
-        <w:t>_</w:t>
-      </w:r>
-      <w:r>
-        <w:rPr>
-          <w:rFonts w:ascii="Times New Roman" w:hAnsi="Times New Roman" w:cs="Times New Roman"/>
-          <w:lang w:val="en-US"/>
-        </w:rPr>
-        <w:t>funding</w:t>
-      </w:r>
-      <w:r>
-        <w:rPr>
-          <w:rFonts w:ascii="Times New Roman" w:hAnsi="Times New Roman" w:cs="Times New Roman"/>
-        </w:rPr>
-        <w:t>_</w:t>
-      </w:r>
-      <w:r>
-        <w:rPr>
-          <w:rFonts w:ascii="Times New Roman" w:hAnsi="Times New Roman" w:cs="Times New Roman"/>
-          <w:lang w:val="en-US"/>
-        </w:rPr>
-        <w:t>text</w:t>
-      </w:r>
-      <w:r>
-        <w:rPr>
-          <w:rFonts w:ascii="Times New Roman" w:hAnsi="Times New Roman" w:cs="Times New Roman"/>
-        </w:rPr>
-        <w:t>}}</w:t>
-      </w:r>
-      <w:r>
-        <w:rPr>
-          <w:rFonts w:ascii="Times New Roman" w:hAnsi="Times New Roman" w:cs="Times New Roman"/>
-        </w:rPr>
-        <w:t xml:space="preserve">) </w:t>
-      </w:r>
-      <w:r>
-        <w:rPr>
-          <w:rFonts w:ascii="Times New Roman" w:hAnsi="Times New Roman" w:cs="Times New Roman"/>
-          <w:lang w:val="kk-KZ"/>
-        </w:rPr>
-        <w:t>Тенге</w:t>
-      </w:r>
-      <w:bookmarkStart w:id="0" w:name="_GoBack"/>
-      <w:bookmarkEnd w:id="0"/>
     </w:p>
     <w:p>
       <w:pPr>
@@ -758,6 +706,8 @@
         </w:rPr>
         <w:t>}}</w:t>
       </w:r>
+      <w:bookmarkStart w:id="0" w:name="_GoBack"/>
+      <w:bookmarkEnd w:id="0"/>
     </w:p>
     <w:p>
       <w:pPr>
@@ -782,6 +732,7 @@
         </w:rPr>
         <w:t>{{</w:t>
       </w:r>
+      <w:proofErr w:type="spellStart"/>
       <w:r>
         <w:rPr>
           <w:rFonts w:ascii="Times New Roman" w:hAnsi="Times New Roman" w:cs="Times New Roman"/>
@@ -789,12 +740,14 @@
         </w:rPr>
         <w:t>project</w:t>
       </w:r>
+      <w:proofErr w:type="spellEnd"/>
       <w:r>
         <w:rPr>
           <w:rFonts w:ascii="Times New Roman" w:hAnsi="Times New Roman" w:cs="Times New Roman"/>
         </w:rPr>
         <w:t>_</w:t>
       </w:r>
+      <w:proofErr w:type="spellStart"/>
       <w:r>
         <w:rPr>
           <w:rFonts w:ascii="Times New Roman" w:hAnsi="Times New Roman" w:cs="Times New Roman"/>
@@ -802,6 +755,7 @@
         </w:rPr>
         <w:t>head</w:t>
       </w:r>
+      <w:proofErr w:type="spellEnd"/>
       <w:r>
         <w:rPr>
           <w:rFonts w:ascii="Times New Roman" w:hAnsi="Times New Roman" w:cs="Times New Roman"/>

</xml_diff>